<commit_message>
Evoq Social 1.1.2. Completed documentation of JIRA items: Social-10304, 1550, 1603, 1561, 1566, 1565. Commenced documentation for: Social-1486.
</commit_message>
<xml_diff>
--- a/Documentation/Resources/Images/CoverArt/DNNSocial_ManualsTemplate_2013.docx
+++ b/Documentation/Resources/Images/CoverArt/DNNSocial_ManualsTemplate_2013.docx
@@ -68,7 +68,7 @@
                         <a:effectLst/>
                         <a:extLst>
                           <a:ext uri="{C572A759-6A51-4108-AA02-DFA0A04FC94B}">
-                            <ma14:wrappingTextBoxFlag xmlns:ma14="http://schemas.microsoft.com/office/mac/drawingml/2011/main" xmlns:w="http://schemas.openxmlformats.org/wordprocessingml/2006/main" xmlns:w10="urn:schemas-microsoft-com:office:word" xmlns:v="urn:schemas-microsoft-com:vml" xmlns:o="urn:schemas-microsoft-com:office:office" xmlns:mv="urn:schemas-microsoft-com:mac:vml" xmlns:mo="http://schemas.microsoft.com/office/mac/office/2008/main" xmlns=""/>
+                            <ma14:wrappingTextBoxFlag xmlns="" xmlns:mo="http://schemas.microsoft.com/office/mac/office/2008/main" xmlns:mv="urn:schemas-microsoft-com:mac:vml" xmlns:o="urn:schemas-microsoft-com:office:office" xmlns:v="urn:schemas-microsoft-com:vml" xmlns:w10="urn:schemas-microsoft-com:office:word" xmlns:w="http://schemas.openxmlformats.org/wordprocessingml/2006/main" xmlns:ma14="http://schemas.microsoft.com/office/mac/drawingml/2011/main"/>
                           </a:ext>
                         </a:extLst>
                       </wps:spPr>
@@ -113,10 +113,8 @@
                                 <w:sz w:val="72"/>
                                 <w:szCs w:val="72"/>
                               </w:rPr>
-                              <w:t xml:space="preserve">Social 1.1.0 </w:t>
+                              <w:t>Social 1.1.</w:t>
                             </w:r>
-                            <w:bookmarkStart w:id="0" w:name="_GoBack"/>
-                            <w:bookmarkEnd w:id="0"/>
                             <w:r>
                               <w:rPr>
                                 <w:rFonts w:ascii="Arial" w:hAnsi="Arial" w:cs="Arial"/>
@@ -124,8 +122,10 @@
                                 <w:sz w:val="72"/>
                                 <w:szCs w:val="72"/>
                               </w:rPr>
-                              <w:t>User Manual</w:t>
+                              <w:t>2</w:t>
                             </w:r>
+                            <w:bookmarkStart w:id="0" w:name="_GoBack"/>
+                            <w:bookmarkEnd w:id="0"/>
                           </w:p>
                         </w:txbxContent>
                       </wps:txbx>
@@ -181,10 +181,8 @@
                           <w:sz w:val="72"/>
                           <w:szCs w:val="72"/>
                         </w:rPr>
-                        <w:t xml:space="preserve">Social 1.1.0 </w:t>
+                        <w:t>Social 1.1.</w:t>
                       </w:r>
-                      <w:bookmarkStart w:id="1" w:name="_GoBack"/>
-                      <w:bookmarkEnd w:id="1"/>
                       <w:r>
                         <w:rPr>
                           <w:rFonts w:ascii="Arial" w:hAnsi="Arial" w:cs="Arial"/>
@@ -192,8 +190,10 @@
                           <w:sz w:val="72"/>
                           <w:szCs w:val="72"/>
                         </w:rPr>
-                        <w:t>User Manual</w:t>
+                        <w:t>2</w:t>
                       </w:r>
+                      <w:bookmarkStart w:id="1" w:name="_GoBack"/>
+                      <w:bookmarkEnd w:id="1"/>
                     </w:p>
                   </w:txbxContent>
                 </v:textbox>
@@ -245,7 +245,7 @@
                         <a:effectLst/>
                         <a:extLst>
                           <a:ext uri="{C572A759-6A51-4108-AA02-DFA0A04FC94B}">
-                            <ma14:wrappingTextBoxFlag xmlns:ma14="http://schemas.microsoft.com/office/mac/drawingml/2011/main" xmlns:w="http://schemas.openxmlformats.org/wordprocessingml/2006/main" xmlns:w10="urn:schemas-microsoft-com:office:word" xmlns:v="urn:schemas-microsoft-com:vml" xmlns:o="urn:schemas-microsoft-com:office:office" xmlns:mv="urn:schemas-microsoft-com:mac:vml" xmlns:mo="http://schemas.microsoft.com/office/mac/office/2008/main" xmlns=""/>
+                            <ma14:wrappingTextBoxFlag xmlns="" xmlns:mo="http://schemas.microsoft.com/office/mac/office/2008/main" xmlns:mv="urn:schemas-microsoft-com:mac:vml" xmlns:o="urn:schemas-microsoft-com:office:office" xmlns:v="urn:schemas-microsoft-com:vml" xmlns:w10="urn:schemas-microsoft-com:office:word" xmlns:w="http://schemas.openxmlformats.org/wordprocessingml/2006/main" xmlns:ma14="http://schemas.microsoft.com/office/mac/drawingml/2011/main"/>
                           </a:ext>
                         </a:extLst>
                       </wps:spPr>
@@ -305,7 +305,7 @@
               </wp:anchor>
             </w:drawing>
           </mc:Choice>
-          <mc:Fallback xmlns:mv="urn:schemas-microsoft-com:mac:vml" xmlns:mo="http://schemas.microsoft.com/office/mac/office/2008/main">
+          <mc:Fallback xmlns:mo="http://schemas.microsoft.com/office/mac/office/2008/main" xmlns:mv="urn:schemas-microsoft-com:mac:vml">
             <w:pict>
               <v:shape id="Text Box 9" o:spid="_x0000_s1027" type="#_x0000_t202" style="position:absolute;left:0;text-align:left;margin-left:283.9pt;margin-top:66.95pt;width:278.15pt;height:45pt;z-index:251660288;visibility:visible;mso-wrap-style:square;mso-width-percent:0;mso-wrap-distance-left:9pt;mso-wrap-distance-top:0;mso-wrap-distance-right:9pt;mso-wrap-distance-bottom:0;mso-position-horizontal:absolute;mso-position-horizontal-relative:text;mso-position-vertical:absolute;mso-position-vertical-relative:text;mso-width-percent:0;mso-width-relative:margin;v-text-anchor:middle" o:gfxdata="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" filled="f" stroked="f">
                 <v:textbox>
@@ -385,7 +385,7 @@
                         <a:effectLst/>
                         <a:extLst>
                           <a:ext uri="{C572A759-6A51-4108-AA02-DFA0A04FC94B}">
-                            <ma14:wrappingTextBoxFlag xmlns:ma14="http://schemas.microsoft.com/office/mac/drawingml/2011/main" xmlns:w="http://schemas.openxmlformats.org/wordprocessingml/2006/main" xmlns:w10="urn:schemas-microsoft-com:office:word" xmlns:v="urn:schemas-microsoft-com:vml" xmlns:o="urn:schemas-microsoft-com:office:office" xmlns:mv="urn:schemas-microsoft-com:mac:vml" xmlns:mo="http://schemas.microsoft.com/office/mac/office/2008/main" xmlns=""/>
+                            <ma14:wrappingTextBoxFlag xmlns="" xmlns:mo="http://schemas.microsoft.com/office/mac/office/2008/main" xmlns:mv="urn:schemas-microsoft-com:mac:vml" xmlns:o="urn:schemas-microsoft-com:office:office" xmlns:v="urn:schemas-microsoft-com:vml" xmlns:w10="urn:schemas-microsoft-com:office:word" xmlns:w="http://schemas.openxmlformats.org/wordprocessingml/2006/main" xmlns:ma14="http://schemas.microsoft.com/office/mac/drawingml/2011/main"/>
                           </a:ext>
                         </a:extLst>
                       </wps:spPr>
@@ -473,7 +473,7 @@
               </wp:anchor>
             </w:drawing>
           </mc:Choice>
-          <mc:Fallback xmlns:mv="urn:schemas-microsoft-com:mac:vml" xmlns:mo="http://schemas.microsoft.com/office/mac/office/2008/main">
+          <mc:Fallback xmlns:mo="http://schemas.microsoft.com/office/mac/office/2008/main" xmlns:mv="urn:schemas-microsoft-com:mac:vml">
             <w:pict>
               <v:shape id="Text Box 5" o:spid="_x0000_s1028" type="#_x0000_t202" style="position:absolute;left:0;text-align:left;margin-left:-89.95pt;margin-top:-122pt;width:621.9pt;height:799.2pt;z-index:251659264;visibility:visible;mso-wrap-style:square;mso-height-percent:0;mso-wrap-distance-left:9pt;mso-wrap-distance-top:0;mso-wrap-distance-right:9pt;mso-wrap-distance-bottom:0;mso-position-horizontal:absolute;mso-position-horizontal-relative:text;mso-position-vertical:absolute;mso-position-vertical-relative:text;mso-height-percent:0;mso-height-relative:margin;v-text-anchor:top" o:gfxdata="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" fillcolor="white [3212]" stroked="f">
                 <v:textbox>
@@ -2439,7 +2439,7 @@
 </file>
 
 <file path=customXml/itemProps1.xml><?xml version="1.0" encoding="utf-8"?>
-<ds:datastoreItem xmlns:ds="http://schemas.openxmlformats.org/officeDocument/2006/customXml" ds:itemID="{A8AE0637-5F34-4D92-8AB4-B1054B6A03A9}">
+<ds:datastoreItem xmlns:ds="http://schemas.openxmlformats.org/officeDocument/2006/customXml" ds:itemID="{16FA17D3-2639-4E62-B272-8035DFF7107A}">
   <ds:schemaRefs>
     <ds:schemaRef ds:uri="http://schemas.openxmlformats.org/officeDocument/2006/bibliography"/>
   </ds:schemaRefs>

</xml_diff>